<commit_message>
Linux không thể convert docx sang pdf
</commit_message>
<xml_diff>
--- a/phieudanhgia_vlute.docx
+++ b/phieudanhgia_vlute.docx
@@ -8,77 +8,123 @@
         <w:spacing w:before="48"/>
         <w:ind w:left="180"/>
         <w:jc w:val="center"/>
-      </w:pPr>
-      <w:r>
+        <w:rPr>
+          <w:sz w:val="22"/>
+          <w:szCs w:val="22"/>
+        </w:rPr>
+      </w:pPr>
+      <w:r>
+        <w:rPr>
+          <w:sz w:val="22"/>
+          <w:szCs w:val="22"/>
+        </w:rPr>
         <w:t>BỘ</w:t>
       </w:r>
       <w:r>
         <w:rPr>
           <w:spacing w:val="2"/>
-        </w:rPr>
-        <w:t xml:space="preserve"> </w:t>
-      </w:r>
-      <w:r>
+          <w:sz w:val="22"/>
+          <w:szCs w:val="22"/>
+        </w:rPr>
+        <w:t xml:space="preserve"> </w:t>
+      </w:r>
+      <w:r>
+        <w:rPr>
+          <w:sz w:val="22"/>
+          <w:szCs w:val="22"/>
+        </w:rPr>
         <w:t>LAO</w:t>
       </w:r>
       <w:r>
         <w:rPr>
           <w:spacing w:val="4"/>
-        </w:rPr>
-        <w:t xml:space="preserve"> </w:t>
-      </w:r>
-      <w:r>
-        <w:rPr>
-          <w:spacing w:val="-1"/>
+          <w:sz w:val="22"/>
+          <w:szCs w:val="22"/>
+        </w:rPr>
+        <w:t xml:space="preserve"> </w:t>
+      </w:r>
+      <w:r>
+        <w:rPr>
+          <w:spacing w:val="-1"/>
+          <w:sz w:val="22"/>
+          <w:szCs w:val="22"/>
         </w:rPr>
         <w:t>ĐỘNG</w:t>
       </w:r>
       <w:r>
         <w:rPr>
           <w:spacing w:val="4"/>
-        </w:rPr>
-        <w:t xml:space="preserve"> </w:t>
-      </w:r>
-      <w:r>
-        <w:rPr>
-          <w:spacing w:val="-1"/>
+          <w:sz w:val="22"/>
+          <w:szCs w:val="22"/>
+        </w:rPr>
+        <w:t xml:space="preserve"> </w:t>
+      </w:r>
+      <w:r>
+        <w:rPr>
+          <w:spacing w:val="-1"/>
+          <w:sz w:val="22"/>
+          <w:szCs w:val="22"/>
         </w:rPr>
         <w:t>THƯƠNG</w:t>
       </w:r>
       <w:r>
         <w:rPr>
           <w:spacing w:val="4"/>
-        </w:rPr>
-        <w:t xml:space="preserve"> </w:t>
-      </w:r>
-      <w:r>
+          <w:sz w:val="22"/>
+          <w:szCs w:val="22"/>
+        </w:rPr>
+        <w:t xml:space="preserve"> </w:t>
+      </w:r>
+      <w:r>
+        <w:rPr>
+          <w:sz w:val="22"/>
+          <w:szCs w:val="22"/>
+        </w:rPr>
         <w:t>BINH</w:t>
       </w:r>
       <w:r>
         <w:rPr>
           <w:spacing w:val="3"/>
-        </w:rPr>
-        <w:t xml:space="preserve"> </w:t>
-      </w:r>
-      <w:r>
+          <w:sz w:val="22"/>
+          <w:szCs w:val="22"/>
+        </w:rPr>
+        <w:t xml:space="preserve"> </w:t>
+      </w:r>
+      <w:r>
+        <w:rPr>
+          <w:sz w:val="22"/>
+          <w:szCs w:val="22"/>
+        </w:rPr>
         <w:t>VÀ</w:t>
       </w:r>
       <w:r>
         <w:rPr>
           <w:spacing w:val="3"/>
-        </w:rPr>
-        <w:t xml:space="preserve"> </w:t>
-      </w:r>
-      <w:r>
+          <w:sz w:val="22"/>
+          <w:szCs w:val="22"/>
+        </w:rPr>
+        <w:t xml:space="preserve"> </w:t>
+      </w:r>
+      <w:r>
+        <w:rPr>
+          <w:sz w:val="22"/>
+          <w:szCs w:val="22"/>
+        </w:rPr>
         <w:t>XÃ</w:t>
       </w:r>
       <w:r>
         <w:rPr>
           <w:spacing w:val="4"/>
-        </w:rPr>
-        <w:t xml:space="preserve"> </w:t>
-      </w:r>
-      <w:r>
+          <w:sz w:val="22"/>
+          <w:szCs w:val="22"/>
+        </w:rPr>
+        <w:t xml:space="preserve"> </w:t>
+      </w:r>
+      <w:r>
+        <w:rPr>
+          <w:sz w:val="22"/>
+          <w:szCs w:val="22"/>
+        </w:rPr>
         <w:t>HỘI</w:t>
       </w:r>
     </w:p>
@@ -87,62 +133,94 @@
         <w:pStyle w:val="Heading1"/>
         <w:ind w:left="446"/>
         <w:jc w:val="center"/>
-      </w:pPr>
-      <w:r>
-        <w:rPr>
-          <w:spacing w:val="-1"/>
+        <w:rPr>
+          <w:sz w:val="22"/>
+          <w:szCs w:val="22"/>
+        </w:rPr>
+      </w:pPr>
+      <w:r>
+        <w:rPr>
+          <w:spacing w:val="-1"/>
+          <w:sz w:val="22"/>
+          <w:szCs w:val="22"/>
         </w:rPr>
         <w:t>TRƯỜNG</w:t>
       </w:r>
       <w:r>
         <w:rPr>
           <w:spacing w:val="5"/>
-        </w:rPr>
-        <w:t xml:space="preserve"> </w:t>
-      </w:r>
-      <w:r>
-        <w:rPr>
-          <w:spacing w:val="-1"/>
+          <w:sz w:val="22"/>
+          <w:szCs w:val="22"/>
+        </w:rPr>
+        <w:t xml:space="preserve"> </w:t>
+      </w:r>
+      <w:r>
+        <w:rPr>
+          <w:spacing w:val="-1"/>
+          <w:sz w:val="22"/>
+          <w:szCs w:val="22"/>
         </w:rPr>
         <w:t>ĐẠI</w:t>
       </w:r>
       <w:r>
         <w:rPr>
           <w:spacing w:val="5"/>
-        </w:rPr>
-        <w:t xml:space="preserve"> </w:t>
-      </w:r>
-      <w:r>
+          <w:sz w:val="22"/>
+          <w:szCs w:val="22"/>
+        </w:rPr>
+        <w:t xml:space="preserve"> </w:t>
+      </w:r>
+      <w:r>
+        <w:rPr>
+          <w:sz w:val="22"/>
+          <w:szCs w:val="22"/>
+        </w:rPr>
         <w:t>HỌC</w:t>
       </w:r>
       <w:r>
         <w:rPr>
           <w:spacing w:val="4"/>
-        </w:rPr>
-        <w:t xml:space="preserve"> </w:t>
-      </w:r>
-      <w:r>
-        <w:rPr>
-          <w:spacing w:val="-1"/>
+          <w:sz w:val="22"/>
+          <w:szCs w:val="22"/>
+        </w:rPr>
+        <w:t xml:space="preserve"> </w:t>
+      </w:r>
+      <w:r>
+        <w:rPr>
+          <w:spacing w:val="-1"/>
+          <w:sz w:val="22"/>
+          <w:szCs w:val="22"/>
         </w:rPr>
         <w:t>SPKT</w:t>
       </w:r>
       <w:r>
         <w:rPr>
           <w:spacing w:val="5"/>
-        </w:rPr>
-        <w:t xml:space="preserve"> </w:t>
-      </w:r>
-      <w:r>
+          <w:sz w:val="22"/>
+          <w:szCs w:val="22"/>
+        </w:rPr>
+        <w:t xml:space="preserve"> </w:t>
+      </w:r>
+      <w:r>
+        <w:rPr>
+          <w:sz w:val="22"/>
+          <w:szCs w:val="22"/>
+        </w:rPr>
         <w:t>VĨNH</w:t>
       </w:r>
       <w:r>
         <w:rPr>
           <w:spacing w:val="4"/>
-        </w:rPr>
-        <w:t xml:space="preserve"> </w:t>
-      </w:r>
-      <w:r>
+          <w:sz w:val="22"/>
+          <w:szCs w:val="22"/>
+        </w:rPr>
+        <w:t xml:space="preserve"> </w:t>
+      </w:r>
+      <w:r>
+        <w:rPr>
+          <w:sz w:val="22"/>
+          <w:szCs w:val="22"/>
+        </w:rPr>
         <w:t>LONG</w:t>
       </w:r>
     </w:p>
@@ -461,19 +539,29 @@
         <w:t>sinh</w:t>
       </w:r>
       <w:r>
-        <w:t xml:space="preserve"> viên:</w:t>
-      </w:r>
-      <w:r>
-        <w:t xml:space="preserve"> </w:t>
-      </w:r>
-      <w:fldSimple w:instr=" MERGEFIELD  student_fullname \* Upper ">
-        <w:r>
-          <w:rPr>
-            <w:noProof/>
-          </w:rPr>
-          <w:t>«STUDENT_FULLNAME»</w:t>
-        </w:r>
-      </w:fldSimple>
+        <w:t xml:space="preserve"> viên: </w:t>
+      </w:r>
+      <w:r>
+        <w:fldChar w:fldCharType="begin"/>
+      </w:r>
+      <w:r>
+        <w:instrText xml:space="preserve"> MERGEFIELD  student_fullname \* Upper </w:instrText>
+      </w:r>
+      <w:r>
+        <w:fldChar w:fldCharType="separate"/>
+      </w:r>
+      <w:r>
+        <w:rPr>
+          <w:noProof/>
+        </w:rPr>
+        <w:t>«STUDENT_FULLNAME»</w:t>
+      </w:r>
+      <w:r>
+        <w:rPr>
+          <w:noProof/>
+        </w:rPr>
+        <w:fldChar w:fldCharType="end"/>
+      </w:r>
     </w:p>
     <w:p>
       <w:pPr>
@@ -487,14 +575,27 @@
       <w:r>
         <w:t xml:space="preserve"> </w:t>
       </w:r>
-      <w:fldSimple w:instr=" MERGEFIELD student_class ">
-        <w:r>
-          <w:rPr>
-            <w:noProof/>
-          </w:rPr>
-          <w:t>«student_class»</w:t>
-        </w:r>
-      </w:fldSimple>
+      <w:r>
+        <w:fldChar w:fldCharType="begin"/>
+      </w:r>
+      <w:r>
+        <w:instrText xml:space="preserve"> MERGEFIELD student_class </w:instrText>
+      </w:r>
+      <w:r>
+        <w:fldChar w:fldCharType="separate"/>
+      </w:r>
+      <w:r>
+        <w:rPr>
+          <w:noProof/>
+        </w:rPr>
+        <w:t>«student_class»</w:t>
+      </w:r>
+      <w:r>
+        <w:rPr>
+          <w:noProof/>
+        </w:rPr>
+        <w:fldChar w:fldCharType="end"/>
+      </w:r>
       <w:r>
         <w:rPr>
           <w:spacing w:val="31"/>
@@ -514,14 +615,27 @@
       <w:r>
         <w:t xml:space="preserve">: </w:t>
       </w:r>
-      <w:fldSimple w:instr=" MERGEFIELD unit ">
-        <w:r>
-          <w:rPr>
-            <w:noProof/>
-          </w:rPr>
-          <w:t>«unit»</w:t>
-        </w:r>
-      </w:fldSimple>
+      <w:r>
+        <w:fldChar w:fldCharType="begin"/>
+      </w:r>
+      <w:r>
+        <w:instrText xml:space="preserve"> MERGEFIELD unit </w:instrText>
+      </w:r>
+      <w:r>
+        <w:fldChar w:fldCharType="separate"/>
+      </w:r>
+      <w:r>
+        <w:rPr>
+          <w:noProof/>
+        </w:rPr>
+        <w:t>«unit»</w:t>
+      </w:r>
+      <w:r>
+        <w:rPr>
+          <w:noProof/>
+        </w:rPr>
+        <w:fldChar w:fldCharType="end"/>
+      </w:r>
     </w:p>
     <w:p>
       <w:pPr>
@@ -532,14 +646,27 @@
       <w:r>
         <w:t xml:space="preserve">Người hướng dẫn thực tập: </w:t>
       </w:r>
-      <w:fldSimple w:instr=" MERGEFIELD  instructor_fullname \* Upper ">
-        <w:r>
-          <w:rPr>
-            <w:noProof/>
-          </w:rPr>
-          <w:t>«INSTRUCTOR_FULLNAME»</w:t>
-        </w:r>
-      </w:fldSimple>
+      <w:r>
+        <w:fldChar w:fldCharType="begin"/>
+      </w:r>
+      <w:r>
+        <w:instrText xml:space="preserve"> MERGEFIELD  instructor_fullname \* Upper </w:instrText>
+      </w:r>
+      <w:r>
+        <w:fldChar w:fldCharType="separate"/>
+      </w:r>
+      <w:r>
+        <w:rPr>
+          <w:noProof/>
+        </w:rPr>
+        <w:t>«INSTRUCTOR_FULLNAME»</w:t>
+      </w:r>
+      <w:r>
+        <w:rPr>
+          <w:noProof/>
+        </w:rPr>
+        <w:fldChar w:fldCharType="end"/>
+      </w:r>
     </w:p>
     <w:p>
       <w:pPr>
@@ -569,10 +696,7 @@
         <w:spacing w:before="80"/>
       </w:pPr>
       <w:r>
-        <w:t xml:space="preserve">1. Ý thức </w:t>
-      </w:r>
-      <w:r>
-        <w:t>kỷ luật,</w:t>
+        <w:t>1. Ý thức kỷ luật,</w:t>
       </w:r>
       <w:r>
         <w:rPr>
@@ -595,14 +719,27 @@
       <w:r>
         <w:t xml:space="preserve"> </w:t>
       </w:r>
-      <w:fldSimple w:instr=" MERGEFIELD M_1_text ">
-        <w:r>
-          <w:rPr>
-            <w:noProof/>
-          </w:rPr>
-          <w:t>«M_1_text»</w:t>
-        </w:r>
-      </w:fldSimple>
+      <w:r>
+        <w:fldChar w:fldCharType="begin"/>
+      </w:r>
+      <w:r>
+        <w:instrText xml:space="preserve"> MERGEFIELD M_1_text </w:instrText>
+      </w:r>
+      <w:r>
+        <w:fldChar w:fldCharType="separate"/>
+      </w:r>
+      <w:r>
+        <w:rPr>
+          <w:noProof/>
+        </w:rPr>
+        <w:t>«M_1_text»</w:t>
+      </w:r>
+      <w:r>
+        <w:rPr>
+          <w:noProof/>
+        </w:rPr>
+        <w:fldChar w:fldCharType="end"/>
+      </w:r>
     </w:p>
     <w:p>
       <w:pPr>
@@ -745,14 +882,27 @@
       <w:r>
         <w:t xml:space="preserve"> </w:t>
       </w:r>
-      <w:fldSimple w:instr=" MERGEFIELD M_4_text ">
-        <w:r>
-          <w:rPr>
-            <w:noProof/>
-          </w:rPr>
-          <w:t>«M_4_text»</w:t>
-        </w:r>
-      </w:fldSimple>
+      <w:r>
+        <w:fldChar w:fldCharType="begin"/>
+      </w:r>
+      <w:r>
+        <w:instrText xml:space="preserve"> MERGEFIELD M_4_text </w:instrText>
+      </w:r>
+      <w:r>
+        <w:fldChar w:fldCharType="separate"/>
+      </w:r>
+      <w:r>
+        <w:rPr>
+          <w:noProof/>
+        </w:rPr>
+        <w:t>«M_4_text»</w:t>
+      </w:r>
+      <w:r>
+        <w:rPr>
+          <w:noProof/>
+        </w:rPr>
+        <w:fldChar w:fldCharType="end"/>
+      </w:r>
     </w:p>
     <w:p>
       <w:pPr>
@@ -790,14 +940,27 @@
       <w:r>
         <w:t xml:space="preserve"> </w:t>
       </w:r>
-      <w:fldSimple w:instr=" MERGEFIELD M_5_text ">
-        <w:r>
-          <w:rPr>
-            <w:noProof/>
-          </w:rPr>
-          <w:t>«M_5_text»</w:t>
-        </w:r>
-      </w:fldSimple>
+      <w:r>
+        <w:fldChar w:fldCharType="begin"/>
+      </w:r>
+      <w:r>
+        <w:instrText xml:space="preserve"> MERGEFIELD M_5_text </w:instrText>
+      </w:r>
+      <w:r>
+        <w:fldChar w:fldCharType="separate"/>
+      </w:r>
+      <w:r>
+        <w:rPr>
+          <w:noProof/>
+        </w:rPr>
+        <w:t>«M_5_text»</w:t>
+      </w:r>
+      <w:r>
+        <w:rPr>
+          <w:noProof/>
+        </w:rPr>
+        <w:fldChar w:fldCharType="end"/>
+      </w:r>
     </w:p>
     <w:p>
       <w:pPr>
@@ -1186,17 +1349,7 @@
           <w:sz w:val="24"/>
           <w:szCs w:val="24"/>
         </w:rPr>
-        <w:t xml:space="preserve">Xếp loại và chấm </w:t>
-      </w:r>
-      <w:r>
-        <w:rPr>
-          <w:rFonts w:ascii="Times New Roman" w:eastAsia="Times New Roman" w:hAnsi="Times New Roman" w:cs="Times New Roman"/>
-          <w:b/>
-          <w:bCs/>
-          <w:sz w:val="24"/>
-          <w:szCs w:val="24"/>
-        </w:rPr>
-        <w:t>điểm:</w:t>
+        <w:t>Xếp loại và chấm điểm:</w:t>
       </w:r>
       <w:r>
         <w:rPr>
@@ -3084,15 +3237,7 @@
           <w:sz w:val="20"/>
           <w:szCs w:val="20"/>
         </w:rPr>
-        <w:t xml:space="preserve">80 </w:t>
-      </w:r>
-      <w:r>
-        <w:rPr>
-          <w:rFonts w:ascii="Times New Roman" w:eastAsia="Times New Roman" w:hAnsi="Times New Roman" w:cs="Times New Roman"/>
-          <w:sz w:val="20"/>
-          <w:szCs w:val="20"/>
-        </w:rPr>
-        <w:t>điểm:</w:t>
+        <w:t>80 điểm:</w:t>
       </w:r>
       <w:r>
         <w:rPr>
@@ -3538,14 +3683,27 @@
         </w:tabs>
         <w:ind w:left="6588" w:right="1590" w:hanging="6162"/>
       </w:pPr>
-      <w:fldSimple w:instr=" MERGEFIELD instructor_fullname ">
-        <w:r>
-          <w:rPr>
-            <w:noProof/>
-          </w:rPr>
-          <w:t>«instructor_fullname»</w:t>
-        </w:r>
-      </w:fldSimple>
+      <w:r>
+        <w:fldChar w:fldCharType="begin"/>
+      </w:r>
+      <w:r>
+        <w:instrText xml:space="preserve"> MERGEFIELD instructor_fullname </w:instrText>
+      </w:r>
+      <w:r>
+        <w:fldChar w:fldCharType="separate"/>
+      </w:r>
+      <w:r>
+        <w:rPr>
+          <w:noProof/>
+        </w:rPr>
+        <w:t>«instructor_fullname»</w:t>
+      </w:r>
+      <w:r>
+        <w:rPr>
+          <w:noProof/>
+        </w:rPr>
+        <w:fldChar w:fldCharType="end"/>
+      </w:r>
     </w:p>
     <w:p>
       <w:pPr>
@@ -3850,14 +4008,6 @@
     <w:abstractNumId w:val="1"/>
   </w:num>
 </w:numbering>
-</file>
-
-<file path=word/recipientData.xml><?xml version="1.0" encoding="utf-8"?>
-<wne:recipients xmlns:wpc="http://schemas.microsoft.com/office/word/2010/wordprocessingCanvas" xmlns:cx="http://schemas.microsoft.com/office/drawing/2014/chartex" xmlns:cx1="http://schemas.microsoft.com/office/drawing/2015/9/8/chartex" xmlns:cx2="http://schemas.microsoft.com/office/drawing/2015/10/21/chartex" xmlns:cx3="http://schemas.microsoft.com/office/drawing/2016/5/9/chartex" xmlns:cx4="http://schemas.microsoft.com/office/drawing/2016/5/10/chartex" xmlns:cx5="http://schemas.microsoft.com/office/drawing/2016/5/11/chartex" xmlns:cx6="http://schemas.microsoft.com/office/drawing/2016/5/12/chartex" xmlns:cx7="http://schemas.microsoft.com/office/drawing/2016/5/13/chartex" xmlns:cx8="http://schemas.microsoft.com/office/drawing/2016/5/14/chartex" xmlns:mc="http://schemas.openxmlformats.org/markup-compatibility/2006" xmlns:aink="http://schemas.microsoft.com/office/drawing/2016/ink" xmlns:am3d="http://schemas.microsoft.com/office/drawing/2017/model3d" xmlns:o="urn:schemas-microsoft-com:office:office" xmlns:oel="http://schemas.microsoft.com/office/2019/extlst" xmlns:r="http://schemas.openxmlformats.org/officeDocument/2006/relationships" xmlns:m="http://schemas.openxmlformats.org/officeDocument/2006/math" xmlns:v="urn:schemas-microsoft-com:vml" xmlns:wp14="http://schemas.microsoft.com/office/word/2010/wordprocessingDrawing" xmlns:wp="http://schemas.openxmlformats.org/drawingml/2006/wordprocessingDrawing" xmlns:w10="urn:schemas-microsoft-com:office:word" xmlns:w="http://schemas.openxmlformats.org/wordprocessingml/2006/main" xmlns:w14="http://schemas.microsoft.com/office/word/2010/wordml" xmlns:w15="http://schemas.microsoft.com/office/word/2012/wordml" xmlns:w16cex="http://schemas.microsoft.com/office/word/2018/wordml/cex" xmlns:w16cid="http://schemas.microsoft.com/office/word/2016/wordml/cid" xmlns:w16="http://schemas.microsoft.com/office/word/2018/wordml" xmlns:w16sdtdh="http://schemas.microsoft.com/office/word/2020/wordml/sdtdatahash" xmlns:w16se="http://schemas.microsoft.com/office/word/2015/wordml/symex" xmlns:wpg="http://schemas.microsoft.com/office/word/2010/wordprocessingGroup" xmlns:wpi="http://schemas.microsoft.com/office/word/2010/wordprocessingInk" xmlns:wne="http://schemas.microsoft.com/office/word/2006/wordml" xmlns:wps="http://schemas.microsoft.com/office/word/2010/wordprocessingShape" mc:Ignorable="w14 w15 w16se w16cid w16 w16cex w16sdtdh wp14">
-  <wne:recipientData>
-    <wne:active wne:val="1"/>
-  </wne:recipientData>
-</wne:recipients>
 </file>
 
 <file path=word/styles.xml><?xml version="1.0" encoding="utf-8"?>

</xml_diff>